<commit_message>
finished except part 1
</commit_message>
<xml_diff>
--- a/hw2/322081241_207743253.docx
+++ b/hw2/322081241_207743253.docx
@@ -81,23 +81,7 @@
           <w:sz w:val="26"/>
           <w:szCs w:val="26"/>
         </w:rPr>
-        <w:t>Type: [</w:t>
-      </w:r>
-      <w:proofErr w:type="gramStart"/>
-      <w:r>
-        <w:rPr>
-          <w:sz w:val="26"/>
-          <w:szCs w:val="26"/>
-        </w:rPr>
-        <w:t>T[</w:t>
-      </w:r>
-      <w:proofErr w:type="gramEnd"/>
-      <w:r>
-        <w:rPr>
-          <w:sz w:val="26"/>
-          <w:szCs w:val="26"/>
-        </w:rPr>
-        <w:t>] -&gt; T]</w:t>
+        <w:t>Type: [T[] -&gt; T]</w:t>
       </w:r>
     </w:p>
     <w:p>
@@ -127,6 +111,171 @@
           <w:szCs w:val="26"/>
         </w:rPr>
         <w:t>Purpose: return the last element of list</w:t>
+      </w:r>
+    </w:p>
+    <w:p>
+      <w:pPr>
+        <w:ind w:firstLine="720"/>
+        <w:rPr>
+          <w:sz w:val="26"/>
+          <w:szCs w:val="26"/>
+        </w:rPr>
+      </w:pPr>
+      <w:r>
+        <w:rPr>
+          <w:sz w:val="26"/>
+          <w:szCs w:val="26"/>
+        </w:rPr>
+        <w:t xml:space="preserve">; Pre-conditions: </w:t>
+      </w:r>
+      <w:r>
+        <w:rPr>
+          <w:sz w:val="26"/>
+          <w:szCs w:val="26"/>
+        </w:rPr>
+        <w:t>list is not empty</w:t>
+      </w:r>
+    </w:p>
+    <w:p>
+      <w:pPr>
+        <w:ind w:firstLine="720"/>
+        <w:rPr>
+          <w:sz w:val="26"/>
+          <w:szCs w:val="26"/>
+        </w:rPr>
+      </w:pPr>
+      <w:r>
+        <w:rPr>
+          <w:sz w:val="26"/>
+          <w:szCs w:val="26"/>
+        </w:rPr>
+        <w:t>; Tests:</w:t>
+      </w:r>
+      <w:r>
+        <w:rPr>
+          <w:rFonts w:hint="cs"/>
+          <w:sz w:val="26"/>
+          <w:szCs w:val="26"/>
+        </w:rPr>
+        <w:t xml:space="preserve"> </w:t>
+      </w:r>
+      <w:r>
+        <w:rPr>
+          <w:sz w:val="26"/>
+          <w:szCs w:val="26"/>
+        </w:rPr>
+        <w:t>(last-element (list 1 3 4)) → 4</w:t>
+      </w:r>
+    </w:p>
+    <w:p>
+      <w:pPr>
+        <w:rPr>
+          <w:rFonts w:ascii="JetBrains Mono" w:eastAsia="Times New Roman" w:hAnsi="JetBrains Mono" w:cs="Times New Roman"/>
+          <w:color w:val="6A9955"/>
+          <w:sz w:val="26"/>
+          <w:szCs w:val="26"/>
+        </w:rPr>
+      </w:pPr>
+      <w:r>
+        <w:rPr>
+          <w:sz w:val="26"/>
+          <w:szCs w:val="26"/>
+        </w:rPr>
+        <w:t>Q2.2</w:t>
+      </w:r>
+    </w:p>
+    <w:p>
+      <w:pPr>
+        <w:rPr>
+          <w:sz w:val="26"/>
+          <w:szCs w:val="26"/>
+        </w:rPr>
+      </w:pPr>
+      <w:r>
+        <w:rPr>
+          <w:sz w:val="26"/>
+          <w:szCs w:val="26"/>
+        </w:rPr>
+        <w:tab/>
+      </w:r>
+      <w:r>
+        <w:rPr>
+          <w:sz w:val="26"/>
+          <w:szCs w:val="26"/>
+        </w:rPr>
+        <w:t xml:space="preserve">; </w:t>
+      </w:r>
+      <w:r>
+        <w:rPr>
+          <w:sz w:val="26"/>
+          <w:szCs w:val="26"/>
+        </w:rPr>
+        <w:t>Signature: (power n m)</w:t>
+      </w:r>
+      <w:r>
+        <w:rPr>
+          <w:sz w:val="26"/>
+          <w:szCs w:val="26"/>
+        </w:rPr>
+        <w:t xml:space="preserve"> </w:t>
+      </w:r>
+    </w:p>
+    <w:p>
+      <w:pPr>
+        <w:rPr>
+          <w:sz w:val="26"/>
+          <w:szCs w:val="26"/>
+        </w:rPr>
+      </w:pPr>
+      <w:r>
+        <w:rPr>
+          <w:sz w:val="26"/>
+          <w:szCs w:val="26"/>
+        </w:rPr>
+        <w:tab/>
+      </w:r>
+      <w:r>
+        <w:rPr>
+          <w:sz w:val="26"/>
+          <w:szCs w:val="26"/>
+        </w:rPr>
+        <w:t xml:space="preserve">; </w:t>
+      </w:r>
+      <w:r>
+        <w:rPr>
+          <w:sz w:val="26"/>
+          <w:szCs w:val="26"/>
+        </w:rPr>
+        <w:t>Type: [number * number -&gt; number]</w:t>
+      </w:r>
+    </w:p>
+    <w:p>
+      <w:pPr>
+        <w:rPr>
+          <w:sz w:val="26"/>
+          <w:szCs w:val="26"/>
+        </w:rPr>
+      </w:pPr>
+      <w:r>
+        <w:rPr>
+          <w:sz w:val="26"/>
+          <w:szCs w:val="26"/>
+        </w:rPr>
+        <w:tab/>
+      </w:r>
+      <w:r>
+        <w:rPr>
+          <w:sz w:val="26"/>
+          <w:szCs w:val="26"/>
+        </w:rPr>
+        <w:t xml:space="preserve">; </w:t>
+      </w:r>
+      <w:r>
+        <w:rPr>
+          <w:sz w:val="26"/>
+          <w:szCs w:val="26"/>
+        </w:rPr>
+        <w:t>Purpose: return n^m</w:t>
       </w:r>
     </w:p>
     <w:p>
@@ -146,6 +295,13 @@
       </w:r>
       <w:bookmarkStart w:id="0" w:name="_GoBack"/>
       <w:bookmarkEnd w:id="0"/>
+      <w:r>
+        <w:rPr>
+          <w:sz w:val="26"/>
+          <w:szCs w:val="26"/>
+        </w:rPr>
+        <w:t>m positive number</w:t>
+      </w:r>
     </w:p>
     <w:p>
       <w:pPr>
@@ -161,6 +317,20 @@
           <w:szCs w:val="26"/>
         </w:rPr>
         <w:t>; Tests:</w:t>
+      </w:r>
+      <w:r>
+        <w:rPr>
+          <w:sz w:val="26"/>
+          <w:szCs w:val="26"/>
+        </w:rPr>
+        <w:t xml:space="preserve"> </w:t>
+      </w:r>
+      <w:r>
+        <w:rPr>
+          <w:sz w:val="26"/>
+          <w:szCs w:val="26"/>
+        </w:rPr>
+        <w:t>(power 2 4) → 16</w:t>
       </w:r>
     </w:p>
     <w:p>
@@ -177,14 +347,7 @@
           <w:sz w:val="26"/>
           <w:szCs w:val="26"/>
         </w:rPr>
-        <w:t>Q2.</w:t>
-      </w:r>
-      <w:r>
-        <w:rPr>
-          <w:sz w:val="26"/>
-          <w:szCs w:val="26"/>
-        </w:rPr>
-        <w:t>2</w:t>
+        <w:t>Q2.3</w:t>
       </w:r>
     </w:p>
     <w:p>
@@ -220,7 +383,160 @@
           <w:sz w:val="26"/>
           <w:szCs w:val="26"/>
         </w:rPr>
-        <w:t>power</w:t>
+        <w:t>sum-lst-power</w:t>
+      </w:r>
+      <w:r>
+        <w:rPr>
+          <w:sz w:val="26"/>
+          <w:szCs w:val="26"/>
+        </w:rPr>
+        <w:t xml:space="preserve"> list</w:t>
+      </w:r>
+      <w:r>
+        <w:rPr>
+          <w:sz w:val="26"/>
+          <w:szCs w:val="26"/>
+        </w:rPr>
+        <w:t xml:space="preserve"> n</w:t>
+      </w:r>
+      <w:r>
+        <w:rPr>
+          <w:sz w:val="26"/>
+          <w:szCs w:val="26"/>
+        </w:rPr>
+        <w:t>)</w:t>
+      </w:r>
+    </w:p>
+    <w:p>
+      <w:pPr>
+        <w:rPr>
+          <w:sz w:val="26"/>
+          <w:szCs w:val="26"/>
+        </w:rPr>
+      </w:pPr>
+      <w:r>
+        <w:rPr>
+          <w:sz w:val="26"/>
+          <w:szCs w:val="26"/>
+        </w:rPr>
+        <w:tab/>
+      </w:r>
+      <w:r>
+        <w:rPr>
+          <w:sz w:val="26"/>
+          <w:szCs w:val="26"/>
+        </w:rPr>
+        <w:t xml:space="preserve">; </w:t>
+      </w:r>
+      <w:r>
+        <w:rPr>
+          <w:sz w:val="26"/>
+          <w:szCs w:val="26"/>
+        </w:rPr>
+        <w:t>Type: [ number[] * number -&gt; number]</w:t>
+      </w:r>
+    </w:p>
+    <w:p>
+      <w:pPr>
+        <w:rPr>
+          <w:sz w:val="26"/>
+          <w:szCs w:val="26"/>
+        </w:rPr>
+      </w:pPr>
+      <w:r>
+        <w:rPr>
+          <w:sz w:val="26"/>
+          <w:szCs w:val="26"/>
+        </w:rPr>
+        <w:tab/>
+      </w:r>
+      <w:r>
+        <w:rPr>
+          <w:sz w:val="26"/>
+          <w:szCs w:val="26"/>
+        </w:rPr>
+        <w:t xml:space="preserve">; </w:t>
+      </w:r>
+      <w:r>
+        <w:rPr>
+          <w:sz w:val="26"/>
+          <w:szCs w:val="26"/>
+        </w:rPr>
+        <w:t xml:space="preserve">Purpose: return </w:t>
+      </w:r>
+      <w:r>
+        <w:rPr>
+          <w:sz w:val="26"/>
+          <w:szCs w:val="26"/>
+        </w:rPr>
+        <w:t xml:space="preserve">the sum of all </w:t>
+      </w:r>
+      <w:r>
+        <w:rPr>
+          <w:sz w:val="26"/>
+          <w:szCs w:val="26"/>
+        </w:rPr>
+        <w:t>the</w:t>
+      </w:r>
+      <w:r>
+        <w:rPr>
+          <w:sz w:val="26"/>
+          <w:szCs w:val="26"/>
+        </w:rPr>
+        <w:t xml:space="preserve"> elements </w:t>
+      </w:r>
+      <w:r>
+        <w:rPr>
+          <w:sz w:val="26"/>
+          <w:szCs w:val="26"/>
+        </w:rPr>
+        <w:t xml:space="preserve">of list </w:t>
+      </w:r>
+      <w:r>
+        <w:rPr>
+          <w:sz w:val="26"/>
+          <w:szCs w:val="26"/>
+        </w:rPr>
+        <w:t>in the power of n</w:t>
+      </w:r>
+    </w:p>
+    <w:p>
+      <w:pPr>
+        <w:ind w:firstLine="720"/>
+        <w:rPr>
+          <w:sz w:val="26"/>
+          <w:szCs w:val="26"/>
+        </w:rPr>
+      </w:pPr>
+      <w:r>
+        <w:rPr>
+          <w:sz w:val="26"/>
+          <w:szCs w:val="26"/>
+        </w:rPr>
+        <w:t xml:space="preserve">; Pre-conditions: </w:t>
+      </w:r>
+      <w:r>
+        <w:rPr>
+          <w:sz w:val="26"/>
+          <w:szCs w:val="26"/>
+        </w:rPr>
+        <w:t>n positive</w:t>
+      </w:r>
+    </w:p>
+    <w:p>
+      <w:pPr>
+        <w:ind w:firstLine="720"/>
+        <w:rPr>
+          <w:sz w:val="26"/>
+          <w:szCs w:val="26"/>
+        </w:rPr>
+      </w:pPr>
+      <w:r>
+        <w:rPr>
+          <w:sz w:val="26"/>
+          <w:szCs w:val="26"/>
+        </w:rPr>
+        <w:t>; Tests:</w:t>
       </w:r>
       <w:r>
         <w:rPr>
@@ -234,120 +550,7 @@
           <w:sz w:val="26"/>
           <w:szCs w:val="26"/>
         </w:rPr>
-        <w:t>n m</w:t>
-      </w:r>
-      <w:r>
-        <w:rPr>
-          <w:sz w:val="26"/>
-          <w:szCs w:val="26"/>
-        </w:rPr>
-        <w:t>)</w:t>
-      </w:r>
-      <w:r>
-        <w:rPr>
-          <w:sz w:val="26"/>
-          <w:szCs w:val="26"/>
-        </w:rPr>
-        <w:t xml:space="preserve"> </w:t>
-      </w:r>
-    </w:p>
-    <w:p>
-      <w:pPr>
-        <w:rPr>
-          <w:sz w:val="26"/>
-          <w:szCs w:val="26"/>
-        </w:rPr>
-      </w:pPr>
-      <w:r>
-        <w:rPr>
-          <w:sz w:val="26"/>
-          <w:szCs w:val="26"/>
-        </w:rPr>
-        <w:tab/>
-      </w:r>
-      <w:r>
-        <w:rPr>
-          <w:sz w:val="26"/>
-          <w:szCs w:val="26"/>
-        </w:rPr>
-        <w:t xml:space="preserve">; </w:t>
-      </w:r>
-      <w:r>
-        <w:rPr>
-          <w:sz w:val="26"/>
-          <w:szCs w:val="26"/>
-        </w:rPr>
-        <w:t>Type: [number * number -&gt; number]</w:t>
-      </w:r>
-    </w:p>
-    <w:p>
-      <w:pPr>
-        <w:rPr>
-          <w:sz w:val="26"/>
-          <w:szCs w:val="26"/>
-        </w:rPr>
-      </w:pPr>
-      <w:r>
-        <w:rPr>
-          <w:sz w:val="26"/>
-          <w:szCs w:val="26"/>
-        </w:rPr>
-        <w:tab/>
-      </w:r>
-      <w:r>
-        <w:rPr>
-          <w:sz w:val="26"/>
-          <w:szCs w:val="26"/>
-        </w:rPr>
-        <w:t xml:space="preserve">; </w:t>
-      </w:r>
-      <w:r>
-        <w:rPr>
-          <w:sz w:val="26"/>
-          <w:szCs w:val="26"/>
-        </w:rPr>
-        <w:t xml:space="preserve">Purpose: return </w:t>
-      </w:r>
-      <w:proofErr w:type="spellStart"/>
-      <w:r>
-        <w:rPr>
-          <w:sz w:val="26"/>
-          <w:szCs w:val="26"/>
-        </w:rPr>
-        <w:t>n^m</w:t>
-      </w:r>
-      <w:proofErr w:type="spellEnd"/>
-    </w:p>
-    <w:p>
-      <w:pPr>
-        <w:ind w:firstLine="720"/>
-        <w:rPr>
-          <w:sz w:val="26"/>
-          <w:szCs w:val="26"/>
-        </w:rPr>
-      </w:pPr>
-      <w:r>
-        <w:rPr>
-          <w:sz w:val="26"/>
-          <w:szCs w:val="26"/>
-        </w:rPr>
-        <w:t xml:space="preserve">; Pre-conditions: </w:t>
-      </w:r>
-    </w:p>
-    <w:p>
-      <w:pPr>
-        <w:ind w:firstLine="720"/>
-        <w:rPr>
-          <w:sz w:val="26"/>
-          <w:szCs w:val="26"/>
-        </w:rPr>
-      </w:pPr>
-      <w:r>
-        <w:rPr>
-          <w:sz w:val="26"/>
-          <w:szCs w:val="26"/>
-        </w:rPr>
-        <w:t>; Tests:</w:t>
+        <w:t>(sum-lst-power (list 1 4 2) 3) → 1^3+ 4^3 + 2^3 = 73</w:t>
       </w:r>
     </w:p>
     <w:p>
@@ -364,14 +567,7 @@
           <w:sz w:val="26"/>
           <w:szCs w:val="26"/>
         </w:rPr>
-        <w:t>Q2.</w:t>
-      </w:r>
-      <w:r>
-        <w:rPr>
-          <w:sz w:val="26"/>
-          <w:szCs w:val="26"/>
-        </w:rPr>
-        <w:t>3</w:t>
+        <w:t>Q2.4</w:t>
       </w:r>
     </w:p>
     <w:p>
@@ -407,44 +603,21 @@
           <w:sz w:val="26"/>
           <w:szCs w:val="26"/>
         </w:rPr>
-        <w:t>sum-</w:t>
-      </w:r>
-      <w:proofErr w:type="spellStart"/>
-      <w:r>
-        <w:rPr>
-          <w:sz w:val="26"/>
-          <w:szCs w:val="26"/>
-        </w:rPr>
-        <w:t>lst</w:t>
-      </w:r>
-      <w:proofErr w:type="spellEnd"/>
-      <w:r>
-        <w:rPr>
-          <w:sz w:val="26"/>
-          <w:szCs w:val="26"/>
-        </w:rPr>
-        <w:t>-power</w:t>
-      </w:r>
-      <w:r>
-        <w:rPr>
-          <w:sz w:val="26"/>
-          <w:szCs w:val="26"/>
-        </w:rPr>
-        <w:t xml:space="preserve"> list</w:t>
-      </w:r>
-      <w:r>
-        <w:rPr>
-          <w:sz w:val="26"/>
-          <w:szCs w:val="26"/>
-        </w:rPr>
-        <w:t xml:space="preserve"> n</w:t>
-      </w:r>
-      <w:r>
-        <w:rPr>
-          <w:sz w:val="26"/>
-          <w:szCs w:val="26"/>
-        </w:rPr>
-        <w:t>)</w:t>
+        <w:t xml:space="preserve">num-from-digits </w:t>
+      </w:r>
+      <w:r>
+        <w:rPr>
+          <w:sz w:val="26"/>
+          <w:szCs w:val="26"/>
+        </w:rPr>
+        <w:t>list)</w:t>
+      </w:r>
+      <w:r>
+        <w:rPr>
+          <w:sz w:val="26"/>
+          <w:szCs w:val="26"/>
+        </w:rPr>
+        <w:t xml:space="preserve"> </w:t>
       </w:r>
     </w:p>
     <w:p>
@@ -473,23 +646,7 @@
           <w:sz w:val="26"/>
           <w:szCs w:val="26"/>
         </w:rPr>
-        <w:t xml:space="preserve">Type: [ </w:t>
-      </w:r>
-      <w:proofErr w:type="gramStart"/>
-      <w:r>
-        <w:rPr>
-          <w:sz w:val="26"/>
-          <w:szCs w:val="26"/>
-        </w:rPr>
-        <w:t>number[</w:t>
-      </w:r>
-      <w:proofErr w:type="gramEnd"/>
-      <w:r>
-        <w:rPr>
-          <w:sz w:val="26"/>
-          <w:szCs w:val="26"/>
-        </w:rPr>
-        <w:t>] * number -&gt; number]</w:t>
+        <w:t>Type: [ number[] -&gt; number]</w:t>
       </w:r>
     </w:p>
     <w:p>
@@ -518,49 +675,14 @@
           <w:sz w:val="26"/>
           <w:szCs w:val="26"/>
         </w:rPr>
-        <w:t xml:space="preserve">Purpose: return </w:t>
-      </w:r>
-      <w:r>
-        <w:rPr>
-          <w:sz w:val="26"/>
-          <w:szCs w:val="26"/>
-        </w:rPr>
-        <w:t xml:space="preserve">the sum of all </w:t>
-      </w:r>
-      <w:r>
-        <w:rPr>
-          <w:sz w:val="26"/>
-          <w:szCs w:val="26"/>
-        </w:rPr>
-        <w:t>the</w:t>
-      </w:r>
-      <w:r>
-        <w:rPr>
-          <w:sz w:val="26"/>
-          <w:szCs w:val="26"/>
-        </w:rPr>
-        <w:t xml:space="preserve"> elements </w:t>
-      </w:r>
-      <w:r>
-        <w:rPr>
-          <w:sz w:val="26"/>
-          <w:szCs w:val="26"/>
-        </w:rPr>
-        <w:t xml:space="preserve">of list </w:t>
-      </w:r>
-      <w:r>
-        <w:rPr>
-          <w:sz w:val="26"/>
-          <w:szCs w:val="26"/>
-        </w:rPr>
-        <w:t xml:space="preserve">in the power of </w:t>
-      </w:r>
-      <w:r>
-        <w:rPr>
-          <w:sz w:val="26"/>
-          <w:szCs w:val="26"/>
-        </w:rPr>
-        <w:t>n</w:t>
+        <w:t xml:space="preserve">Purpose: </w:t>
+      </w:r>
+      <w:r>
+        <w:rPr>
+          <w:sz w:val="26"/>
+          <w:szCs w:val="26"/>
+        </w:rPr>
+        <w:t>returns the number consisted from digits in list</w:t>
       </w:r>
     </w:p>
     <w:p>
@@ -578,6 +700,20 @@
         </w:rPr>
         <w:t xml:space="preserve">; Pre-conditions: </w:t>
       </w:r>
+      <w:r>
+        <w:rPr>
+          <w:sz w:val="26"/>
+          <w:szCs w:val="26"/>
+        </w:rPr>
+        <w:t xml:space="preserve">list of positive </w:t>
+      </w:r>
+      <w:r>
+        <w:rPr>
+          <w:sz w:val="26"/>
+          <w:szCs w:val="26"/>
+        </w:rPr>
+        <w:t>integers</w:t>
+      </w:r>
     </w:p>
     <w:p>
       <w:pPr>
@@ -594,6 +730,38 @@
         </w:rPr>
         <w:t>; Tests:</w:t>
       </w:r>
+      <w:r>
+        <w:rPr>
+          <w:sz w:val="26"/>
+          <w:szCs w:val="26"/>
+        </w:rPr>
+        <w:t xml:space="preserve"> </w:t>
+      </w:r>
+      <w:r>
+        <w:rPr>
+          <w:sz w:val="26"/>
+          <w:szCs w:val="26"/>
+        </w:rPr>
+        <w:t>(num-from-digits (list 2 4 6)) → 246</w:t>
+      </w:r>
+    </w:p>
+    <w:p>
+      <w:pPr>
+        <w:ind w:firstLine="720"/>
+        <w:rPr>
+          <w:sz w:val="26"/>
+          <w:szCs w:val="26"/>
+        </w:rPr>
+      </w:pPr>
+    </w:p>
+    <w:p>
+      <w:pPr>
+        <w:ind w:firstLine="720"/>
+        <w:rPr>
+          <w:sz w:val="26"/>
+          <w:szCs w:val="26"/>
+        </w:rPr>
+      </w:pPr>
     </w:p>
     <w:p>
       <w:pPr>
@@ -609,14 +777,8 @@
           <w:sz w:val="26"/>
           <w:szCs w:val="26"/>
         </w:rPr>
-        <w:t>Q2.</w:t>
-      </w:r>
-      <w:r>
-        <w:rPr>
-          <w:sz w:val="26"/>
-          <w:szCs w:val="26"/>
-        </w:rPr>
-        <w:t>4</w:t>
+        <w:lastRenderedPageBreak/>
+        <w:t>Q2.5</w:t>
       </w:r>
     </w:p>
     <w:p>
@@ -652,7 +814,7 @@
           <w:sz w:val="26"/>
           <w:szCs w:val="26"/>
         </w:rPr>
-        <w:t xml:space="preserve">num-from-digits </w:t>
+        <w:t xml:space="preserve">is-narcissistic </w:t>
       </w:r>
       <w:r>
         <w:rPr>
@@ -695,23 +857,7 @@
           <w:sz w:val="26"/>
           <w:szCs w:val="26"/>
         </w:rPr>
-        <w:t xml:space="preserve">Type: [ </w:t>
-      </w:r>
-      <w:proofErr w:type="gramStart"/>
-      <w:r>
-        <w:rPr>
-          <w:sz w:val="26"/>
-          <w:szCs w:val="26"/>
-        </w:rPr>
-        <w:t>number[</w:t>
-      </w:r>
-      <w:proofErr w:type="gramEnd"/>
-      <w:r>
-        <w:rPr>
-          <w:sz w:val="26"/>
-          <w:szCs w:val="26"/>
-        </w:rPr>
-        <w:t>] -&gt; number]</w:t>
+        <w:t>Type: [ number[] -&gt; boolean]</w:t>
       </w:r>
     </w:p>
     <w:p>
@@ -740,28 +886,21 @@
           <w:sz w:val="26"/>
           <w:szCs w:val="26"/>
         </w:rPr>
-        <w:t xml:space="preserve">Purpose: </w:t>
-      </w:r>
-      <w:r>
-        <w:rPr>
-          <w:sz w:val="26"/>
-          <w:szCs w:val="26"/>
-        </w:rPr>
-        <w:t>r</w:t>
-      </w:r>
-      <w:r>
-        <w:rPr>
-          <w:sz w:val="26"/>
-          <w:szCs w:val="26"/>
-        </w:rPr>
-        <w:t>eturns the number consisted from digits</w:t>
-      </w:r>
-      <w:r>
-        <w:rPr>
-          <w:sz w:val="26"/>
-          <w:szCs w:val="26"/>
-        </w:rPr>
-        <w:t xml:space="preserve"> in list</w:t>
+        <w:t>Purpose: return</w:t>
+      </w:r>
+      <w:r>
+        <w:rPr>
+          <w:sz w:val="26"/>
+          <w:szCs w:val="26"/>
+        </w:rPr>
+        <w:t xml:space="preserve"> if the list of digits that represents a number is narcissistic</w:t>
+      </w:r>
+      <w:r>
+        <w:rPr>
+          <w:sz w:val="26"/>
+          <w:szCs w:val="26"/>
+        </w:rPr>
+        <w:t xml:space="preserve"> </w:t>
       </w:r>
     </w:p>
     <w:p>
@@ -779,6 +918,20 @@
         </w:rPr>
         <w:t xml:space="preserve">; Pre-conditions: </w:t>
       </w:r>
+      <w:r>
+        <w:rPr>
+          <w:sz w:val="26"/>
+          <w:szCs w:val="26"/>
+        </w:rPr>
+        <w:t xml:space="preserve">list of positive </w:t>
+      </w:r>
+      <w:r>
+        <w:rPr>
+          <w:sz w:val="26"/>
+          <w:szCs w:val="26"/>
+        </w:rPr>
+        <w:t>integers</w:t>
+      </w:r>
     </w:p>
     <w:p>
       <w:pPr>
@@ -795,92 +948,6 @@
         </w:rPr>
         <w:t>; Tests:</w:t>
       </w:r>
-    </w:p>
-    <w:p>
-      <w:pPr>
-        <w:ind w:firstLine="720"/>
-        <w:rPr>
-          <w:sz w:val="26"/>
-          <w:szCs w:val="26"/>
-        </w:rPr>
-      </w:pPr>
-    </w:p>
-    <w:p>
-      <w:pPr>
-        <w:ind w:firstLine="720"/>
-        <w:rPr>
-          <w:sz w:val="26"/>
-          <w:szCs w:val="26"/>
-        </w:rPr>
-      </w:pPr>
-    </w:p>
-    <w:p>
-      <w:pPr>
-        <w:rPr>
-          <w:rFonts w:ascii="JetBrains Mono" w:eastAsia="Times New Roman" w:hAnsi="JetBrains Mono" w:cs="Times New Roman"/>
-          <w:color w:val="6A9955"/>
-          <w:sz w:val="26"/>
-          <w:szCs w:val="26"/>
-        </w:rPr>
-      </w:pPr>
-      <w:r>
-        <w:rPr>
-          <w:sz w:val="26"/>
-          <w:szCs w:val="26"/>
-        </w:rPr>
-        <w:lastRenderedPageBreak/>
-        <w:t>Q2.</w:t>
-      </w:r>
-      <w:r>
-        <w:rPr>
-          <w:sz w:val="26"/>
-          <w:szCs w:val="26"/>
-        </w:rPr>
-        <w:t>5</w:t>
-      </w:r>
-    </w:p>
-    <w:p>
-      <w:pPr>
-        <w:rPr>
-          <w:sz w:val="26"/>
-          <w:szCs w:val="26"/>
-        </w:rPr>
-      </w:pPr>
-      <w:r>
-        <w:rPr>
-          <w:sz w:val="26"/>
-          <w:szCs w:val="26"/>
-        </w:rPr>
-        <w:tab/>
-      </w:r>
-      <w:r>
-        <w:rPr>
-          <w:sz w:val="26"/>
-          <w:szCs w:val="26"/>
-        </w:rPr>
-        <w:t xml:space="preserve">; </w:t>
-      </w:r>
-      <w:r>
-        <w:rPr>
-          <w:sz w:val="26"/>
-          <w:szCs w:val="26"/>
-        </w:rPr>
-        <w:t>Signature: (</w:t>
-      </w:r>
-      <w:r>
-        <w:rPr>
-          <w:sz w:val="26"/>
-          <w:szCs w:val="26"/>
-        </w:rPr>
-        <w:t xml:space="preserve">is-narcissistic </w:t>
-      </w:r>
-      <w:r>
-        <w:rPr>
-          <w:sz w:val="26"/>
-          <w:szCs w:val="26"/>
-        </w:rPr>
-        <w:t>list)</w:t>
-      </w:r>
       <w:r>
         <w:rPr>
           <w:sz w:val="26"/>
@@ -888,141 +955,12 @@
         </w:rPr>
         <w:t xml:space="preserve"> </w:t>
       </w:r>
-    </w:p>
-    <w:p>
-      <w:pPr>
-        <w:rPr>
-          <w:sz w:val="26"/>
-          <w:szCs w:val="26"/>
-        </w:rPr>
-      </w:pPr>
-      <w:r>
-        <w:rPr>
-          <w:sz w:val="26"/>
-          <w:szCs w:val="26"/>
-        </w:rPr>
-        <w:tab/>
-      </w:r>
-      <w:r>
-        <w:rPr>
-          <w:sz w:val="26"/>
-          <w:szCs w:val="26"/>
-        </w:rPr>
-        <w:t xml:space="preserve">; </w:t>
-      </w:r>
-      <w:r>
-        <w:rPr>
-          <w:sz w:val="26"/>
-          <w:szCs w:val="26"/>
-        </w:rPr>
-        <w:t xml:space="preserve">Type: [ </w:t>
-      </w:r>
-      <w:proofErr w:type="gramStart"/>
-      <w:r>
-        <w:rPr>
-          <w:sz w:val="26"/>
-          <w:szCs w:val="26"/>
-        </w:rPr>
-        <w:t>number[</w:t>
-      </w:r>
-      <w:proofErr w:type="gramEnd"/>
-      <w:r>
-        <w:rPr>
-          <w:sz w:val="26"/>
-          <w:szCs w:val="26"/>
-        </w:rPr>
-        <w:t xml:space="preserve">] -&gt; </w:t>
-      </w:r>
-      <w:proofErr w:type="spellStart"/>
-      <w:r>
-        <w:rPr>
-          <w:sz w:val="26"/>
-          <w:szCs w:val="26"/>
-        </w:rPr>
-        <w:t>boolean</w:t>
-      </w:r>
-      <w:proofErr w:type="spellEnd"/>
-      <w:r>
-        <w:rPr>
-          <w:sz w:val="26"/>
-          <w:szCs w:val="26"/>
-        </w:rPr>
-        <w:t>]</w:t>
-      </w:r>
-    </w:p>
-    <w:p>
-      <w:pPr>
-        <w:rPr>
-          <w:sz w:val="26"/>
-          <w:szCs w:val="26"/>
-        </w:rPr>
-      </w:pPr>
-      <w:r>
-        <w:rPr>
-          <w:sz w:val="26"/>
-          <w:szCs w:val="26"/>
-        </w:rPr>
-        <w:tab/>
-      </w:r>
-      <w:r>
-        <w:rPr>
-          <w:sz w:val="26"/>
-          <w:szCs w:val="26"/>
-        </w:rPr>
-        <w:t xml:space="preserve">; </w:t>
-      </w:r>
-      <w:r>
-        <w:rPr>
-          <w:sz w:val="26"/>
-          <w:szCs w:val="26"/>
-        </w:rPr>
-        <w:t>Purpose: return</w:t>
-      </w:r>
-      <w:r>
-        <w:rPr>
-          <w:sz w:val="26"/>
-          <w:szCs w:val="26"/>
-        </w:rPr>
-        <w:t xml:space="preserve"> if the list of digits that represents a number is narcissistic</w:t>
-      </w:r>
-      <w:r>
-        <w:rPr>
-          <w:sz w:val="26"/>
-          <w:szCs w:val="26"/>
-        </w:rPr>
-        <w:t xml:space="preserve"> </w:t>
-      </w:r>
-    </w:p>
-    <w:p>
-      <w:pPr>
-        <w:ind w:firstLine="720"/>
-        <w:rPr>
-          <w:sz w:val="26"/>
-          <w:szCs w:val="26"/>
-        </w:rPr>
-      </w:pPr>
-      <w:r>
-        <w:rPr>
-          <w:sz w:val="26"/>
-          <w:szCs w:val="26"/>
-        </w:rPr>
-        <w:t xml:space="preserve">; Pre-conditions: </w:t>
-      </w:r>
-    </w:p>
-    <w:p>
-      <w:pPr>
-        <w:ind w:firstLine="720"/>
-        <w:rPr>
-          <w:sz w:val="26"/>
-          <w:szCs w:val="26"/>
-        </w:rPr>
-      </w:pPr>
-      <w:r>
-        <w:rPr>
-          <w:sz w:val="26"/>
-          <w:szCs w:val="26"/>
-        </w:rPr>
-        <w:t>; Tests:</w:t>
+      <w:r>
+        <w:rPr>
+          <w:sz w:val="26"/>
+          <w:szCs w:val="26"/>
+        </w:rPr>
+        <w:t>(is-narcissistic (list 1 5 3)) → #t</w:t>
       </w:r>
     </w:p>
     <w:sectPr>
@@ -1158,6 +1096,7 @@
     <w:lsdException w:name="HTML Sample" w:semiHidden="1" w:unhideWhenUsed="1"/>
     <w:lsdException w:name="HTML Typewriter" w:semiHidden="1" w:unhideWhenUsed="1"/>
     <w:lsdException w:name="HTML Variable" w:semiHidden="1" w:unhideWhenUsed="1"/>
+    <w:lsdException w:name="Normal Table" w:semiHidden="1" w:unhideWhenUsed="1"/>
     <w:lsdException w:name="annotation subject" w:semiHidden="1" w:unhideWhenUsed="1"/>
     <w:lsdException w:name="No List" w:semiHidden="1" w:unhideWhenUsed="1"/>
     <w:lsdException w:name="Outline List 1" w:semiHidden="1" w:unhideWhenUsed="1"/>
@@ -1203,9 +1142,11 @@
     <w:lsdException w:name="Table Subtle 1" w:semiHidden="1" w:unhideWhenUsed="1"/>
     <w:lsdException w:name="Table Subtle 2" w:semiHidden="1" w:unhideWhenUsed="1"/>
     <w:lsdException w:name="Table Web 1" w:semiHidden="1" w:unhideWhenUsed="1"/>
+    <w:lsdException w:name="Table Web 2" w:semiHidden="1" w:unhideWhenUsed="1"/>
     <w:lsdException w:name="Table Web 3" w:semiHidden="1" w:unhideWhenUsed="1"/>
     <w:lsdException w:name="Balloon Text" w:semiHidden="1" w:unhideWhenUsed="1"/>
     <w:lsdException w:name="Table Grid" w:uiPriority="39"/>
+    <w:lsdException w:name="Table Theme" w:semiHidden="1" w:unhideWhenUsed="1"/>
     <w:lsdException w:name="Placeholder Text" w:semiHidden="1"/>
     <w:lsdException w:name="No Spacing" w:uiPriority="1" w:qFormat="1"/>
     <w:lsdException w:name="Light Shading" w:uiPriority="60"/>

</xml_diff>